<commit_message>
File manager and TOC changes
</commit_message>
<xml_diff>
--- a/files/input/template.docx
+++ b/files/input/template.docx
@@ -3,28 +3,6 @@
 <w:document xmlns:wpc="http://schemas.microsoft.com/office/word/2010/wordprocessingCanvas" xmlns:cx="http://schemas.microsoft.com/office/drawing/2014/chartex" xmlns:cx1="http://schemas.microsoft.com/office/drawing/2015/9/8/chartex" xmlns:cx2="http://schemas.microsoft.com/office/drawing/2015/10/21/chartex" xmlns:cx3="http://schemas.microsoft.com/office/drawing/2016/5/9/chartex" xmlns:cx4="http://schemas.microsoft.com/office/drawing/2016/5/10/chartex" xmlns:cx5="http://schemas.microsoft.com/office/drawing/2016/5/11/chartex" xmlns:cx6="http://schemas.microsoft.com/office/drawing/2016/5/12/chartex" xmlns:cx7="http://schemas.microsoft.com/office/drawing/2016/5/13/chartex" xmlns:cx8="http://schemas.microsoft.com/office/drawing/2016/5/14/chartex" xmlns:mc="http://schemas.openxmlformats.org/markup-compatibility/2006" xmlns:aink="http://schemas.microsoft.com/office/drawing/2016/ink" xmlns:am3d="http://schemas.microsoft.com/office/drawing/2017/model3d" xmlns:o="urn:schemas-microsoft-com:office:office" xmlns:r="http://schemas.openxmlformats.org/officeDocument/2006/relationships" xmlns:m="http://schemas.openxmlformats.org/officeDocument/2006/math" xmlns:v="urn:schemas-microsoft-com:vml" xmlns:wp14="http://schemas.microsoft.com/office/word/2010/wordprocessingDrawing" xmlns:wp="http://schemas.openxmlformats.org/drawingml/2006/wordprocessingDrawing" xmlns:w10="urn:schemas-microsoft-com:office:word" xmlns:w="http://schemas.openxmlformats.org/wordprocessingml/2006/main" xmlns:w14="http://schemas.microsoft.com/office/word/2010/wordml" xmlns:w15="http://schemas.microsoft.com/office/word/2012/wordml" xmlns:w16cid="http://schemas.microsoft.com/office/word/2016/wordml/cid" xmlns:w16se="http://schemas.microsoft.com/office/word/2015/wordml/symex" xmlns:wpg="http://schemas.microsoft.com/office/word/2010/wordprocessingGroup" xmlns:wpi="http://schemas.microsoft.com/office/word/2010/wordprocessingInk" xmlns:wne="http://schemas.microsoft.com/office/word/2006/wordml" xmlns:wps="http://schemas.microsoft.com/office/word/2010/wordprocessingShape" mc:Ignorable="w14 w15 w16se w16cid wp14">
   <w:body>
     <w:p>
-      <w:pPr>
-        <w:pStyle w:val="Heading1"/>
-      </w:pPr>
-      <w:r>
-        <w:t>Heading1</w:t>
-      </w:r>
-    </w:p>
-    <w:p>
-      <w:pPr>
-        <w:pStyle w:val="Heading2"/>
-      </w:pPr>
-      <w:r>
-        <w:t>Heading2</w:t>
-      </w:r>
-    </w:p>
-    <w:p>
-      <w:pPr>
-        <w:pStyle w:val="Heading3"/>
-      </w:pPr>
-      <w:r>
-        <w:t>Heading3</w:t>
-      </w:r>
       <w:bookmarkStart w:id="0" w:name="_GoBack"/>
       <w:bookmarkEnd w:id="0"/>
     </w:p>
@@ -443,7 +421,7 @@
     <w:link w:val="Heading1Char"/>
     <w:uiPriority w:val="9"/>
     <w:qFormat/>
-    <w:rsid w:val="005C5F75"/>
+    <w:rsid w:val="00BD1031"/>
     <w:pPr>
       <w:keepNext/>
       <w:keepLines/>
@@ -465,7 +443,7 @@
     <w:uiPriority w:val="9"/>
     <w:unhideWhenUsed/>
     <w:qFormat/>
-    <w:rsid w:val="0003227D"/>
+    <w:rsid w:val="00BD2303"/>
     <w:pPr>
       <w:keepNext/>
       <w:keepLines/>
@@ -487,7 +465,7 @@
     <w:uiPriority w:val="9"/>
     <w:unhideWhenUsed/>
     <w:qFormat/>
-    <w:rsid w:val="0026326C"/>
+    <w:rsid w:val="007C0C39"/>
     <w:pPr>
       <w:keepNext/>
       <w:keepLines/>
@@ -533,7 +511,7 @@
     <w:basedOn w:val="DefaultParagraphFont"/>
     <w:link w:val="Heading1"/>
     <w:uiPriority w:val="9"/>
-    <w:rsid w:val="005C5F75"/>
+    <w:rsid w:val="00BD1031"/>
     <w:rPr>
       <w:rFonts w:asciiTheme="majorHAnsi" w:eastAsiaTheme="majorEastAsia" w:hAnsiTheme="majorHAnsi" w:cstheme="majorBidi"/>
       <w:color w:val="2F5496" w:themeColor="accent1" w:themeShade="BF"/>
@@ -546,7 +524,7 @@
     <w:basedOn w:val="DefaultParagraphFont"/>
     <w:link w:val="Heading2"/>
     <w:uiPriority w:val="9"/>
-    <w:rsid w:val="0003227D"/>
+    <w:rsid w:val="00BD2303"/>
     <w:rPr>
       <w:rFonts w:asciiTheme="majorHAnsi" w:eastAsiaTheme="majorEastAsia" w:hAnsiTheme="majorHAnsi" w:cstheme="majorBidi"/>
       <w:color w:val="2F5496" w:themeColor="accent1" w:themeShade="BF"/>
@@ -559,7 +537,7 @@
     <w:basedOn w:val="DefaultParagraphFont"/>
     <w:link w:val="Heading3"/>
     <w:uiPriority w:val="9"/>
-    <w:rsid w:val="0026326C"/>
+    <w:rsid w:val="007C0C39"/>
     <w:rPr>
       <w:rFonts w:asciiTheme="majorHAnsi" w:eastAsiaTheme="majorEastAsia" w:hAnsiTheme="majorHAnsi" w:cstheme="majorBidi"/>
       <w:color w:val="1F3763" w:themeColor="accent1" w:themeShade="7F"/>

</xml_diff>